<commit_message>
Added comments to the projects "partials_and_custom_users" and "mongoose_dashboard_madularized" to further my understanding of what the line "app.use(express.static(path.join(__dirname + '/client')))" means. Also made slight changes to express_commands word doc, just backing up all my projects
</commit_message>
<xml_diff>
--- a/word_docs/express_commands_to_install_full_mean_project.docx
+++ b/word_docs/express_commands_to_install_full_mean_project.docx
@@ -3,11 +3,24 @@
 <w:document xmlns:wpc="http://schemas.microsoft.com/office/word/2010/wordprocessingCanvas" xmlns:mo="http://schemas.microsoft.com/office/mac/office/2008/main" xmlns:mc="http://schemas.openxmlformats.org/markup-compatibility/2006" xmlns:mv="urn:schemas-microsoft-com:mac:vml" xmlns:o="urn:schemas-microsoft-com:office:office" xmlns:r="http://schemas.openxmlformats.org/officeDocument/2006/relationships" xmlns:m="http://schemas.openxmlformats.org/officeDocument/2006/math" xmlns:v="urn:schemas-microsoft-com:vml" xmlns:wp14="http://schemas.microsoft.com/office/word/2010/wordprocessingDrawing" xmlns:wp="http://schemas.openxmlformats.org/drawingml/2006/wordprocessingDrawing" xmlns:w10="urn:schemas-microsoft-com:office:word" xmlns:w="http://schemas.openxmlformats.org/wordprocessingml/2006/main" xmlns:w14="http://schemas.microsoft.com/office/word/2010/wordml" xmlns:w15="http://schemas.microsoft.com/office/word/2012/wordml" xmlns:wpg="http://schemas.microsoft.com/office/word/2010/wordprocessingGroup" xmlns:wpi="http://schemas.microsoft.com/office/word/2010/wordprocessingInk" xmlns:wne="http://schemas.microsoft.com/office/word/2006/wordml" xmlns:wps="http://schemas.microsoft.com/office/word/2010/wordprocessingShape" mc:Ignorable="w14 w15 wp14">
   <w:body>
     <w:p>
+      <w:proofErr w:type="spellStart"/>
       <w:r>
         <w:t>n</w:t>
       </w:r>
       <w:r>
-        <w:t>npm init -y</w:t>
+        <w:t>npm</w:t>
+      </w:r>
+      <w:proofErr w:type="spellEnd"/>
+      <w:r>
+        <w:t xml:space="preserve"> </w:t>
+      </w:r>
+      <w:proofErr w:type="spellStart"/>
+      <w:r>
+        <w:t>init</w:t>
+      </w:r>
+      <w:proofErr w:type="spellEnd"/>
+      <w:r>
+        <w:t xml:space="preserve"> -y</w:t>
       </w:r>
     </w:p>
     <w:p>
@@ -18,17 +31,45 @@
           <w:numId w:val="1"/>
         </w:numPr>
       </w:pPr>
-      <w:r>
-        <w:t>init creates a package.json file, the below codes install the dependencies</w:t>
-      </w:r>
-      <w:r>
-        <w:t xml:space="preserve">, so later you can delete the modules and just type npm install to re-install all of the dependencies </w:t>
+      <w:proofErr w:type="spellStart"/>
+      <w:r>
+        <w:t>init</w:t>
+      </w:r>
+      <w:proofErr w:type="spellEnd"/>
+      <w:r>
+        <w:t xml:space="preserve"> creates a </w:t>
+      </w:r>
+      <w:proofErr w:type="spellStart"/>
+      <w:proofErr w:type="gramStart"/>
+      <w:r>
+        <w:t>package.json</w:t>
+      </w:r>
+      <w:proofErr w:type="spellEnd"/>
+      <w:proofErr w:type="gramEnd"/>
+      <w:r>
+        <w:t xml:space="preserve"> file, the below codes install the dependencies</w:t>
+      </w:r>
+      <w:r>
+        <w:t xml:space="preserve">, so later you can delete the modules and just type </w:t>
+      </w:r>
+      <w:proofErr w:type="spellStart"/>
+      <w:r>
+        <w:t>npm</w:t>
+      </w:r>
+      <w:proofErr w:type="spellEnd"/>
+      <w:r>
+        <w:t xml:space="preserve"> install to re-install all of the dependencies </w:t>
       </w:r>
     </w:p>
     <w:p/>
     <w:p>
-      <w:r>
-        <w:t xml:space="preserve">npm install </w:t>
+      <w:proofErr w:type="spellStart"/>
+      <w:r>
+        <w:t>npm</w:t>
+      </w:r>
+      <w:proofErr w:type="spellEnd"/>
+      <w:r>
+        <w:t xml:space="preserve"> install </w:t>
       </w:r>
       <w:r>
         <w:t xml:space="preserve">--save </w:t>
@@ -38,8 +79,13 @@
       </w:r>
     </w:p>
     <w:p>
-      <w:r>
-        <w:t>npm install --save express-session</w:t>
+      <w:proofErr w:type="spellStart"/>
+      <w:r>
+        <w:t>npm</w:t>
+      </w:r>
+      <w:proofErr w:type="spellEnd"/>
+      <w:r>
+        <w:t xml:space="preserve"> install --save express-session</w:t>
       </w:r>
     </w:p>
     <w:p>
@@ -49,13 +95,23 @@
           <w:sz w:val="36"/>
         </w:rPr>
       </w:pPr>
+      <w:proofErr w:type="spellStart"/>
       <w:r>
         <w:rPr>
           <w:rFonts w:cs="Monaco"/>
           <w:color w:val="000000" w:themeColor="text1"/>
           <w:szCs w:val="20"/>
         </w:rPr>
-        <w:t xml:space="preserve">npm install </w:t>
+        <w:t>npm</w:t>
+      </w:r>
+      <w:proofErr w:type="spellEnd"/>
+      <w:r>
+        <w:rPr>
+          <w:rFonts w:cs="Monaco"/>
+          <w:color w:val="000000" w:themeColor="text1"/>
+          <w:szCs w:val="20"/>
+        </w:rPr>
+        <w:t xml:space="preserve"> install </w:t>
       </w:r>
       <w:r>
         <w:t>--save</w:t>
@@ -78,8 +134,13 @@
       </w:r>
     </w:p>
     <w:p>
-      <w:r>
-        <w:t xml:space="preserve">npm install </w:t>
+      <w:proofErr w:type="spellStart"/>
+      <w:r>
+        <w:t>npm</w:t>
+      </w:r>
+      <w:proofErr w:type="spellEnd"/>
+      <w:r>
+        <w:t xml:space="preserve"> install </w:t>
       </w:r>
       <w:r>
         <w:t xml:space="preserve">--save </w:t>
@@ -89,13 +150,28 @@
       </w:r>
     </w:p>
     <w:p>
-      <w:r>
-        <w:t>npm install --save bcrypt</w:t>
-      </w:r>
-    </w:p>
-    <w:p>
-      <w:r>
-        <w:t>npm install --save connect-mongo</w:t>
+      <w:proofErr w:type="spellStart"/>
+      <w:r>
+        <w:t>npm</w:t>
+      </w:r>
+      <w:proofErr w:type="spellEnd"/>
+      <w:r>
+        <w:t xml:space="preserve"> install --save </w:t>
+      </w:r>
+      <w:proofErr w:type="spellStart"/>
+      <w:r>
+        <w:t>bcrypt</w:t>
+      </w:r>
+      <w:proofErr w:type="spellEnd"/>
+    </w:p>
+    <w:p>
+      <w:proofErr w:type="spellStart"/>
+      <w:r>
+        <w:t>npm</w:t>
+      </w:r>
+      <w:proofErr w:type="spellEnd"/>
+      <w:r>
+        <w:t xml:space="preserve"> install --save connect-mongo</w:t>
       </w:r>
     </w:p>
     <w:p>
@@ -111,19 +187,45 @@
       </w:r>
     </w:p>
     <w:p>
-      <w:r>
-        <w:t xml:space="preserve">npm install --save ejs   </w:t>
-      </w:r>
-    </w:p>
-    <w:p>
-      <w:r>
-        <w:tab/>
-        <w:t>only use ejs for other html pages besides partials</w:t>
-      </w:r>
-    </w:p>
-    <w:p>
-      <w:r>
-        <w:t>npm install socket.io --save</w:t>
+      <w:proofErr w:type="spellStart"/>
+      <w:r>
+        <w:t>npm</w:t>
+      </w:r>
+      <w:proofErr w:type="spellEnd"/>
+      <w:r>
+        <w:t xml:space="preserve"> install --save </w:t>
+      </w:r>
+      <w:proofErr w:type="spellStart"/>
+      <w:r>
+        <w:t>ejs</w:t>
+      </w:r>
+      <w:proofErr w:type="spellEnd"/>
+      <w:r>
+        <w:t xml:space="preserve">   </w:t>
+      </w:r>
+    </w:p>
+    <w:p>
+      <w:r>
+        <w:tab/>
+        <w:t xml:space="preserve">only use </w:t>
+      </w:r>
+      <w:proofErr w:type="spellStart"/>
+      <w:r>
+        <w:t>ejs</w:t>
+      </w:r>
+      <w:proofErr w:type="spellEnd"/>
+      <w:r>
+        <w:t xml:space="preserve"> for other html pages besides partials</w:t>
+      </w:r>
+    </w:p>
+    <w:p>
+      <w:proofErr w:type="spellStart"/>
+      <w:r>
+        <w:t>npm</w:t>
+      </w:r>
+      <w:proofErr w:type="spellEnd"/>
+      <w:r>
+        <w:t xml:space="preserve"> install socket.io --save</w:t>
       </w:r>
     </w:p>
     <w:p/>
@@ -166,19 +268,53 @@
         <w:t>NOTE</w:t>
       </w:r>
       <w:r>
-        <w:t>: this may or may not be necessary, it is in my mac currently, but due to how I first installed bower and early projects, the lines below won’t work. I need to add “sudo” to the beginning and “--allow-root” to the end. If necessary, bower install --save angular would become: sudo bower install --save angular --allow-root</w:t>
+        <w:t>: this may or may not be necessary, it is in my mac currently, but due to how I first installed bower and early projects, the lines below won’t work. I need to add “</w:t>
+      </w:r>
+      <w:proofErr w:type="spellStart"/>
+      <w:r>
+        <w:t>sudo</w:t>
+      </w:r>
+      <w:proofErr w:type="spellEnd"/>
+      <w:r>
+        <w:t xml:space="preserve">” to the beginning and “--allow-root” to the end. If necessary, bower install --save angular would become: </w:t>
+      </w:r>
+      <w:proofErr w:type="spellStart"/>
+      <w:r>
+        <w:t>sudo</w:t>
+      </w:r>
+      <w:proofErr w:type="spellEnd"/>
+      <w:r>
+        <w:t xml:space="preserve"> bower install --save angular --allow-root</w:t>
       </w:r>
     </w:p>
     <w:p/>
     <w:p>
       <w:r>
-        <w:t>bower init -y</w:t>
-      </w:r>
-    </w:p>
-    <w:p>
-      <w:r>
-        <w:tab/>
-        <w:t xml:space="preserve">creates bower.json to keep track of dependencies, so later you can delete the modules </w:t>
+        <w:t xml:space="preserve">bower </w:t>
+      </w:r>
+      <w:proofErr w:type="spellStart"/>
+      <w:r>
+        <w:t>init</w:t>
+      </w:r>
+      <w:proofErr w:type="spellEnd"/>
+      <w:r>
+        <w:t xml:space="preserve"> -y</w:t>
+      </w:r>
+    </w:p>
+    <w:p>
+      <w:r>
+        <w:tab/>
+        <w:t xml:space="preserve">creates </w:t>
+      </w:r>
+      <w:proofErr w:type="spellStart"/>
+      <w:proofErr w:type="gramStart"/>
+      <w:r>
+        <w:t>bower.json</w:t>
+      </w:r>
+      <w:proofErr w:type="spellEnd"/>
+      <w:proofErr w:type="gramEnd"/>
+      <w:r>
+        <w:t xml:space="preserve"> to keep track of dependencies, so later you can delete the modules </w:t>
       </w:r>
       <w:r>
         <w:tab/>
@@ -210,98 +346,128 @@
     </w:p>
     <w:p>
       <w:r>
-        <w:t>bower install --save angular-</w:t>
-      </w:r>
-      <w:r>
-        <w:t>messages</w:t>
+        <w:t>bower install --save angular-messages</w:t>
       </w:r>
       <w:r>
         <w:tab/>
         <w:t>(may not be needed)</w:t>
+      </w:r>
+    </w:p>
+    <w:p/>
+    <w:p>
+      <w:r>
+        <w:tab/>
+        <w:t>in your html</w:t>
+      </w:r>
+      <w:r>
+        <w:t xml:space="preserve"> (may not need them all)</w:t>
+      </w:r>
+      <w:r>
+        <w:t xml:space="preserve">: </w:t>
+      </w:r>
+    </w:p>
+    <w:p>
+      <w:r>
+        <w:tab/>
+      </w:r>
+      <w:r>
+        <w:tab/>
+      </w:r>
+      <w:r>
+        <w:tab/>
+      </w:r>
+      <w:r>
+        <w:tab/>
+      </w:r>
+      <w:r>
+        <w:t xml:space="preserve">&lt;script </w:t>
+      </w:r>
+      <w:proofErr w:type="spellStart"/>
+      <w:r>
+        <w:t>src</w:t>
+      </w:r>
+      <w:proofErr w:type="spellEnd"/>
+      <w:r>
+        <w:t xml:space="preserve"> =</w:t>
       </w:r>
       <w:bookmarkStart w:id="0" w:name="_GoBack"/>
       <w:bookmarkEnd w:id="0"/>
-    </w:p>
-    <w:p/>
-    <w:p>
-      <w:r>
-        <w:tab/>
-        <w:t>in your html</w:t>
-      </w:r>
-      <w:r>
-        <w:t xml:space="preserve"> (may not need them all)</w:t>
-      </w:r>
-      <w:r>
-        <w:t xml:space="preserve">: </w:t>
-      </w:r>
-    </w:p>
-    <w:p>
-      <w:r>
-        <w:tab/>
-      </w:r>
-      <w:r>
-        <w:tab/>
-      </w:r>
-      <w:r>
-        <w:tab/>
-      </w:r>
-      <w:r>
-        <w:tab/>
-      </w:r>
-      <w:r>
-        <w:t>&lt;script src = 'bower_components/angular/angular.js'&gt;&lt;/script&gt;</w:t>
-      </w:r>
-    </w:p>
-    <w:p>
-      <w:r>
-        <w:tab/>
-      </w:r>
-      <w:r>
-        <w:tab/>
-      </w:r>
-      <w:r>
-        <w:tab/>
-      </w:r>
-      <w:r>
-        <w:tab/>
-      </w:r>
-      <w:r>
-        <w:t>&lt;script src="angular-route/angular-route.js"&gt;&lt;/script&gt;</w:t>
-      </w:r>
-    </w:p>
-    <w:p>
-      <w:r>
-        <w:tab/>
-      </w:r>
-      <w:r>
-        <w:tab/>
-      </w:r>
-      <w:r>
-        <w:tab/>
-      </w:r>
-      <w:r>
-        <w:tab/>
-        <w:t>&lt;</w:t>
-      </w:r>
-      <w:r>
-        <w:t>script src = 'angular-cookies/angular-cookies.js'&gt;&lt;/script&gt;</w:t>
-      </w:r>
-    </w:p>
-    <w:p>
-      <w:r>
-        <w:tab/>
-      </w:r>
-      <w:r>
-        <w:tab/>
-      </w:r>
-      <w:r>
-        <w:tab/>
-      </w:r>
-      <w:r>
-        <w:tab/>
-      </w:r>
-      <w:r>
-        <w:t>&lt;script src = 'angular-messages/angular-messages.js'&gt;&lt;/script&gt;</w:t>
+      <w:r>
+        <w:t>'</w:t>
+      </w:r>
+      <w:r>
+        <w:t>angular/angular.js'&gt;&lt;/script&gt;</w:t>
+      </w:r>
+    </w:p>
+    <w:p>
+      <w:r>
+        <w:tab/>
+      </w:r>
+      <w:r>
+        <w:tab/>
+      </w:r>
+      <w:r>
+        <w:tab/>
+      </w:r>
+      <w:r>
+        <w:tab/>
+      </w:r>
+      <w:r>
+        <w:t xml:space="preserve">&lt;script </w:t>
+      </w:r>
+      <w:proofErr w:type="spellStart"/>
+      <w:r>
+        <w:t>src</w:t>
+      </w:r>
+      <w:proofErr w:type="spellEnd"/>
+      <w:r>
+        <w:t>="angular-route/angular-route.js"&gt;&lt;/script&gt;</w:t>
+      </w:r>
+    </w:p>
+    <w:p>
+      <w:r>
+        <w:tab/>
+      </w:r>
+      <w:r>
+        <w:tab/>
+      </w:r>
+      <w:r>
+        <w:tab/>
+      </w:r>
+      <w:r>
+        <w:tab/>
+        <w:t xml:space="preserve">&lt;script </w:t>
+      </w:r>
+      <w:proofErr w:type="spellStart"/>
+      <w:r>
+        <w:t>src</w:t>
+      </w:r>
+      <w:proofErr w:type="spellEnd"/>
+      <w:r>
+        <w:t xml:space="preserve"> = 'angular-cookies/angular-cookies.js'&gt;&lt;/script&gt;</w:t>
+      </w:r>
+    </w:p>
+    <w:p>
+      <w:r>
+        <w:tab/>
+      </w:r>
+      <w:r>
+        <w:tab/>
+      </w:r>
+      <w:r>
+        <w:tab/>
+      </w:r>
+      <w:r>
+        <w:tab/>
+        <w:t xml:space="preserve">&lt;script </w:t>
+      </w:r>
+      <w:proofErr w:type="spellStart"/>
+      <w:r>
+        <w:t>src</w:t>
+      </w:r>
+      <w:proofErr w:type="spellEnd"/>
+      <w:r>
+        <w:t xml:space="preserve"> = 'angular-messages/angular-messages.js'&gt;&lt;/script&gt;</w:t>
       </w:r>
     </w:p>
     <w:p/>
@@ -312,8 +478,13 @@
       </w:r>
     </w:p>
     <w:p>
-      <w:r>
-        <w:t>nodemon server.js</w:t>
+      <w:proofErr w:type="spellStart"/>
+      <w:r>
+        <w:t>nodemon</w:t>
+      </w:r>
+      <w:proofErr w:type="spellEnd"/>
+      <w:r>
+        <w:t xml:space="preserve"> server.js</w:t>
       </w:r>
     </w:p>
     <w:p>
@@ -329,8 +500,13 @@
     </w:p>
     <w:p>
       <w:r>
-        <w:t>Stop the server by hitting crtl+c</w:t>
-      </w:r>
+        <w:t xml:space="preserve">Stop the server by hitting </w:t>
+      </w:r>
+      <w:proofErr w:type="spellStart"/>
+      <w:r>
+        <w:t>crtl+c</w:t>
+      </w:r>
+      <w:proofErr w:type="spellEnd"/>
     </w:p>
     <w:sectPr>
       <w:pgSz w:w="12240" w:h="15840"/>

</xml_diff>